<commit_message>
Finished hash function and started writing report
</commit_message>
<xml_diff>
--- a/Assignments/Assignment5/HashFunctionAnalysis.docx
+++ b/Assignments/Assignment5/HashFunctionAnalysis.docx
@@ -63,7 +63,70 @@
         <w:t>What does the range of hash table array indices produced by our hash function look like?</w:t>
       </w:r>
     </w:p>
-    <w:p/>
+    <w:p>
+      <w:r>
+        <w:rPr>
+          <w:noProof/>
+        </w:rPr>
+        <w:drawing>
+          <wp:anchor distT="0" distB="0" distL="114300" distR="114300" simplePos="0" relativeHeight="251659264" behindDoc="0" locked="0" layoutInCell="1" allowOverlap="1" wp14:anchorId="4C1F41E6" wp14:editId="14397421">
+            <wp:simplePos x="0" y="0"/>
+            <wp:positionH relativeFrom="column">
+              <wp:posOffset>0</wp:posOffset>
+            </wp:positionH>
+            <wp:positionV relativeFrom="paragraph">
+              <wp:posOffset>176530</wp:posOffset>
+            </wp:positionV>
+            <wp:extent cx="5943600" cy="4199890"/>
+            <wp:effectExtent l="0" t="0" r="0" b="3810"/>
+            <wp:wrapTight wrapText="bothSides">
+              <wp:wrapPolygon edited="0">
+                <wp:start x="0" y="0"/>
+                <wp:lineTo x="0" y="21554"/>
+                <wp:lineTo x="21554" y="21554"/>
+                <wp:lineTo x="21554" y="0"/>
+                <wp:lineTo x="0" y="0"/>
+              </wp:wrapPolygon>
+            </wp:wrapTight>
+            <wp:docPr id="2" name="Picture 2"/>
+            <wp:cNvGraphicFramePr>
+              <a:graphicFrameLocks xmlns:a="http://schemas.openxmlformats.org/drawingml/2006/main" noChangeAspect="1"/>
+            </wp:cNvGraphicFramePr>
+            <a:graphic xmlns:a="http://schemas.openxmlformats.org/drawingml/2006/main">
+              <a:graphicData uri="http://schemas.openxmlformats.org/drawingml/2006/picture">
+                <pic:pic xmlns:pic="http://schemas.openxmlformats.org/drawingml/2006/picture">
+                  <pic:nvPicPr>
+                    <pic:cNvPr id="2" name="ScatterPlot.jpg"/>
+                    <pic:cNvPicPr/>
+                  </pic:nvPicPr>
+                  <pic:blipFill>
+                    <a:blip r:embed="rId5">
+                      <a:extLst>
+                        <a:ext uri="{28A0092B-C50C-407E-A947-70E740481C1C}">
+                          <a14:useLocalDpi xmlns:a14="http://schemas.microsoft.com/office/drawing/2010/main" val="0"/>
+                        </a:ext>
+                      </a:extLst>
+                    </a:blip>
+                    <a:stretch>
+                      <a:fillRect/>
+                    </a:stretch>
+                  </pic:blipFill>
+                  <pic:spPr>
+                    <a:xfrm>
+                      <a:off x="0" y="0"/>
+                      <a:ext cx="5943600" cy="4199890"/>
+                    </a:xfrm>
+                    <a:prstGeom prst="rect">
+                      <a:avLst/>
+                    </a:prstGeom>
+                  </pic:spPr>
+                </pic:pic>
+              </a:graphicData>
+            </a:graphic>
+          </wp:anchor>
+        </w:drawing>
+      </w:r>
+    </w:p>
     <w:p>
       <w:pPr>
         <w:pStyle w:val="Heading3"/>
@@ -72,37 +135,140 @@
         <w:t>Can we predict where all the other indices (not produced in our experiment) would "land"?</w:t>
       </w:r>
     </w:p>
-    <w:p/>
-    <w:p>
-      <w:pPr>
-        <w:pStyle w:val="Heading3"/>
-      </w:pPr>
-      <w:r>
-        <w:t>Does our hash function evenly distribute indexing keys across the range of hash table array indices? Do we obtain a 1­to­1 mapping?</w:t>
-      </w:r>
-    </w:p>
-    <w:p/>
-    <w:p>
-      <w:pPr>
-        <w:pStyle w:val="Heading3"/>
-      </w:pPr>
-      <w:r>
-        <w:t>I</w:t>
-      </w:r>
-      <w:r>
-        <w:t>s our hash function producing collisions? Why?</w:t>
-      </w:r>
-    </w:p>
-    <w:p/>
-    <w:p>
-      <w:pPr>
-        <w:pStyle w:val="Heading3"/>
-      </w:pPr>
-      <w:r>
-        <w:t>What do synonyms look like? Give some examples of synonyms.</w:t>
-      </w:r>
+    <w:p>
       <w:bookmarkStart w:id="0" w:name="_GoBack"/>
       <w:bookmarkEnd w:id="0"/>
+    </w:p>
+    <w:p/>
+    <w:p>
+      <w:pPr>
+        <w:pStyle w:val="Heading3"/>
+      </w:pPr>
+      <w:r>
+        <w:t>Does our hash function evenly distribute indexing keys across the range of hash table array indices? Do we obtain a 1­to­1 mapping?</w:t>
+      </w:r>
+    </w:p>
+    <w:p>
+      <w:r>
+        <w:t xml:space="preserve">The hash function does a </w:t>
+      </w:r>
+      <w:r>
+        <w:t>mediocre</w:t>
+      </w:r>
+      <w:r>
+        <w:t xml:space="preserve"> job distributing the indexing keys across the rang</w:t>
+      </w:r>
+      <w:r>
+        <w:t xml:space="preserve">e </w:t>
+      </w:r>
+      <w:r>
+        <w:t>of the hash table array. There are 54 empty indices in the hash table array</w:t>
+      </w:r>
+      <w:r>
+        <w:t xml:space="preserve"> implying that there is no 1-to-1 mapping</w:t>
+      </w:r>
+      <w:r>
+        <w:t xml:space="preserve">. The hash function produces a maximum of </w:t>
+      </w:r>
+      <w:r>
+        <w:t>4</w:t>
+      </w:r>
+      <w:r>
+        <w:t xml:space="preserve"> collisions</w:t>
+      </w:r>
+      <w:r>
+        <w:t xml:space="preserve"> per </w:t>
+      </w:r>
+      <w:r>
+        <w:t>index</w:t>
+      </w:r>
+      <w:r>
+        <w:t>.</w:t>
+      </w:r>
+      <w:r>
+        <w:t xml:space="preserve"> From the scatter plot above, it is clear that the indexing keys are distributed </w:t>
+      </w:r>
+      <w:proofErr w:type="gramStart"/>
+      <w:r>
+        <w:t>evenly</w:t>
+      </w:r>
+      <w:proofErr w:type="gramEnd"/>
+      <w:r>
+        <w:t xml:space="preserve"> </w:t>
+      </w:r>
+      <w:r>
+        <w:t>and the majority of the keys are created only once</w:t>
+      </w:r>
+    </w:p>
+    <w:p>
+      <w:pPr>
+        <w:pStyle w:val="Heading3"/>
+      </w:pPr>
+      <w:r>
+        <w:lastRenderedPageBreak/>
+        <w:t>I</w:t>
+      </w:r>
+      <w:r>
+        <w:t>s our hash function producing collisions? Why?</w:t>
+      </w:r>
+    </w:p>
+    <w:p>
+      <w:r>
+        <w:t xml:space="preserve">Yes, the hash function is producing collisions. This is happening because </w:t>
+      </w:r>
+      <w:r>
+        <w:t xml:space="preserve">arithmetic on </w:t>
+      </w:r>
+      <w:r>
+        <w:t>the student number may not be unique</w:t>
+      </w:r>
+      <w:r>
+        <w:t>. Since we are using a folding technique, the arithmetic can be identical to a student number is that looks different, but because of the arithmetic the hash function performs on it</w:t>
+      </w:r>
+      <w:r>
+        <w:t>, it produces the same hash code.</w:t>
+      </w:r>
+    </w:p>
+    <w:p/>
+    <w:p>
+      <w:pPr>
+        <w:pStyle w:val="Heading3"/>
+      </w:pPr>
+      <w:r>
+        <w:t>What do synonyms look like? Give some examples of synonyms.</w:t>
+      </w:r>
+    </w:p>
+    <w:p/>
+    <w:p/>
+    <w:p>
+      <w:pPr>
+        <w:pStyle w:val="Heading3"/>
+      </w:pPr>
+      <w:r>
+        <w:t xml:space="preserve">How easy each version is to compute, by expressing its time efficient using the Big O notation. </w:t>
+      </w:r>
+    </w:p>
+    <w:p>
+      <w:r>
+        <w:t xml:space="preserve">The hash function is very easy to compute. It can be computed in </w:t>
+      </w:r>
+      <w:proofErr w:type="gramStart"/>
+      <w:r>
+        <w:t>O(</w:t>
+      </w:r>
+      <w:proofErr w:type="gramEnd"/>
+      <w:r>
+        <w:t>1)</w:t>
+      </w:r>
+      <w:r>
+        <w:t xml:space="preserve"> because we are using folding </w:t>
+      </w:r>
+      <w:r>
+        <w:t>hash functions that does simple arithmetic</w:t>
+      </w:r>
+      <w:r>
+        <w:t xml:space="preserve"> on parts of the indexing key.</w:t>
+      </w:r>
     </w:p>
     <w:sectPr>
       <w:pgSz w:w="12240" w:h="15840"/>
@@ -747,6 +913,20 @@
       <w:lang w:val="en-CA"/>
     </w:rPr>
   </w:style>
+  <w:style w:type="paragraph" w:styleId="NormalWeb">
+    <w:name w:val="Normal (Web)"/>
+    <w:basedOn w:val="Normal"/>
+    <w:uiPriority w:val="99"/>
+    <w:semiHidden/>
+    <w:unhideWhenUsed/>
+    <w:rsid w:val="00230411"/>
+    <w:pPr>
+      <w:spacing w:before="100" w:beforeAutospacing="1" w:after="100" w:afterAutospacing="1"/>
+    </w:pPr>
+    <w:rPr>
+      <w:rFonts w:ascii="Times New Roman" w:eastAsia="Times New Roman" w:hAnsi="Times New Roman" w:cs="Times New Roman"/>
+    </w:rPr>
+  </w:style>
 </w:styles>
 </file>
 

</xml_diff>

<commit_message>
Cleaned up hash function cout statemetns
</commit_message>
<xml_diff>
--- a/Assignments/Assignment5/HashFunctionAnalysis.docx
+++ b/Assignments/Assignment5/HashFunctionAnalysis.docx
@@ -136,110 +136,205 @@
       </w:r>
     </w:p>
     <w:p>
+      <w:r>
+        <w:t xml:space="preserve">It is not possible to predict where the </w:t>
+      </w:r>
+      <w:r>
+        <w:t xml:space="preserve">indices will land because there is </w:t>
+      </w:r>
+      <w:r>
+        <w:t>no clear</w:t>
+      </w:r>
+      <w:r>
+        <w:t xml:space="preserve"> pattern in the type of student number that would make it easy to predict.</w:t>
+      </w:r>
+      <w:r>
+        <w:t xml:space="preserve"> However, it is noted that the indices that have collided all end with the same digit.</w:t>
+      </w:r>
+      <w:r>
+        <w:t xml:space="preserve"> Since a folding technique is used, similar </w:t>
+      </w:r>
+      <w:r>
+        <w:t xml:space="preserve">looking </w:t>
+      </w:r>
+      <w:r>
+        <w:t>student numbers will have different indexing keys.</w:t>
+      </w:r>
+    </w:p>
+    <w:p/>
+    <w:p>
+      <w:pPr>
+        <w:pStyle w:val="Heading3"/>
+      </w:pPr>
+      <w:r>
+        <w:t>Does our hash function evenly distribute indexing keys across the range of hash table array indices? Do we obtain a 1­to­1 mapping?</w:t>
+      </w:r>
+    </w:p>
+    <w:p>
+      <w:r>
+        <w:t xml:space="preserve">The hash function does a </w:t>
+      </w:r>
+      <w:r>
+        <w:t>mediocre</w:t>
+      </w:r>
+      <w:r>
+        <w:t xml:space="preserve"> job distributing the indexing keys across the rang</w:t>
+      </w:r>
+      <w:r>
+        <w:t xml:space="preserve">e </w:t>
+      </w:r>
+      <w:r>
+        <w:t>of the hash table array. There are 54 empty indices in the hash table array</w:t>
+      </w:r>
+      <w:r>
+        <w:t xml:space="preserve"> implying that </w:t>
+      </w:r>
+      <w:r>
+        <w:lastRenderedPageBreak/>
+        <w:t>there is no 1-to-1 mapping</w:t>
+      </w:r>
+      <w:r>
+        <w:t xml:space="preserve">. The hash function produces a maximum of </w:t>
+      </w:r>
+      <w:r>
+        <w:t>4</w:t>
+      </w:r>
+      <w:r>
+        <w:t xml:space="preserve"> collisions</w:t>
+      </w:r>
+      <w:r>
+        <w:t xml:space="preserve"> per </w:t>
+      </w:r>
+      <w:r>
+        <w:t>index</w:t>
+      </w:r>
+      <w:r>
+        <w:t>.</w:t>
+      </w:r>
+      <w:r>
+        <w:t xml:space="preserve"> From the scatter plot above, it is clear that the indexing keys are distributed </w:t>
+      </w:r>
+      <w:r>
+        <w:t>evenly,</w:t>
+      </w:r>
+      <w:r>
+        <w:t xml:space="preserve"> </w:t>
+      </w:r>
+      <w:r>
+        <w:t>and the majority of the keys are created only once</w:t>
+      </w:r>
+    </w:p>
+    <w:p>
+      <w:pPr>
+        <w:pStyle w:val="Heading3"/>
+      </w:pPr>
+      <w:r>
+        <w:t>I</w:t>
+      </w:r>
+      <w:r>
+        <w:t>s our hash function producing collisions? Why?</w:t>
+      </w:r>
+    </w:p>
+    <w:p>
+      <w:r>
+        <w:t xml:space="preserve">Yes, the hash function is producing collisions. This is happening because </w:t>
+      </w:r>
+      <w:r>
+        <w:t xml:space="preserve">arithmetic on </w:t>
+      </w:r>
+      <w:r>
+        <w:t>the student number may not be unique</w:t>
+      </w:r>
+      <w:r>
+        <w:t>. Since we are using a folding technique, the arithmetic can be identical to a student number is that looks different, but because of the arithmetic the hash function performs on it</w:t>
+      </w:r>
+      <w:r>
+        <w:t>, it produces the same hash code.</w:t>
+      </w:r>
+    </w:p>
+    <w:p/>
+    <w:p>
+      <w:pPr>
+        <w:pStyle w:val="Heading3"/>
+      </w:pPr>
+      <w:r>
+        <w:t>What do synonyms look like? Give some examples of synonyms.</w:t>
+      </w:r>
+    </w:p>
+    <w:p>
+      <w:r>
+        <w:t xml:space="preserve">It is hard to tell what synonyms looks like as explained above in the section regarding prediction of </w:t>
+      </w:r>
+      <w:r>
+        <w:t xml:space="preserve">indices. This is due to </w:t>
+      </w:r>
+      <w:r>
+        <w:t>the folding technique and how the arithmetic plays out. There is no “pattern” that generates synonyms.</w:t>
+      </w:r>
+    </w:p>
+    <w:p/>
+    <w:p>
+      <w:r>
+        <w:t>Examples of synonyms:</w:t>
+      </w:r>
+    </w:p>
+    <w:p>
+      <w:r>
+        <w:t>The following 8-digit student numbers produce the same indexing key 49:</w:t>
+      </w:r>
+    </w:p>
+    <w:p>
+      <w:pPr>
+        <w:pStyle w:val="ListParagraph"/>
+        <w:numPr>
+          <w:ilvl w:val="0"/>
+          <w:numId w:val="2"/>
+        </w:numPr>
+      </w:pPr>
+      <w:r>
+        <w:t>19988709</w:t>
+      </w:r>
+    </w:p>
+    <w:p>
+      <w:pPr>
+        <w:pStyle w:val="ListParagraph"/>
+        <w:numPr>
+          <w:ilvl w:val="0"/>
+          <w:numId w:val="2"/>
+        </w:numPr>
+      </w:pPr>
+      <w:r>
+        <w:t>54274459</w:t>
+      </w:r>
+    </w:p>
+    <w:p>
+      <w:pPr>
+        <w:pStyle w:val="ListParagraph"/>
+        <w:numPr>
+          <w:ilvl w:val="0"/>
+          <w:numId w:val="2"/>
+        </w:numPr>
+      </w:pPr>
+      <w:r>
+        <w:t>84388009</w:t>
+      </w:r>
+    </w:p>
+    <w:p>
+      <w:pPr>
+        <w:pStyle w:val="ListParagraph"/>
+        <w:numPr>
+          <w:ilvl w:val="0"/>
+          <w:numId w:val="2"/>
+        </w:numPr>
+      </w:pPr>
+      <w:r>
+        <w:t>74717279</w:t>
+      </w:r>
+    </w:p>
+    <w:p>
       <w:bookmarkStart w:id="0" w:name="_GoBack"/>
       <w:bookmarkEnd w:id="0"/>
     </w:p>
-    <w:p/>
-    <w:p>
-      <w:pPr>
-        <w:pStyle w:val="Heading3"/>
-      </w:pPr>
-      <w:r>
-        <w:t>Does our hash function evenly distribute indexing keys across the range of hash table array indices? Do we obtain a 1­to­1 mapping?</w:t>
-      </w:r>
-    </w:p>
-    <w:p>
-      <w:r>
-        <w:t xml:space="preserve">The hash function does a </w:t>
-      </w:r>
-      <w:r>
-        <w:t>mediocre</w:t>
-      </w:r>
-      <w:r>
-        <w:t xml:space="preserve"> job distributing the indexing keys across the rang</w:t>
-      </w:r>
-      <w:r>
-        <w:t xml:space="preserve">e </w:t>
-      </w:r>
-      <w:r>
-        <w:t>of the hash table array. There are 54 empty indices in the hash table array</w:t>
-      </w:r>
-      <w:r>
-        <w:t xml:space="preserve"> implying that there is no 1-to-1 mapping</w:t>
-      </w:r>
-      <w:r>
-        <w:t xml:space="preserve">. The hash function produces a maximum of </w:t>
-      </w:r>
-      <w:r>
-        <w:t>4</w:t>
-      </w:r>
-      <w:r>
-        <w:t xml:space="preserve"> collisions</w:t>
-      </w:r>
-      <w:r>
-        <w:t xml:space="preserve"> per </w:t>
-      </w:r>
-      <w:r>
-        <w:t>index</w:t>
-      </w:r>
-      <w:r>
-        <w:t>.</w:t>
-      </w:r>
-      <w:r>
-        <w:t xml:space="preserve"> From the scatter plot above, it is clear that the indexing keys are distributed </w:t>
-      </w:r>
-      <w:proofErr w:type="gramStart"/>
-      <w:r>
-        <w:t>evenly</w:t>
-      </w:r>
-      <w:proofErr w:type="gramEnd"/>
-      <w:r>
-        <w:t xml:space="preserve"> </w:t>
-      </w:r>
-      <w:r>
-        <w:t>and the majority of the keys are created only once</w:t>
-      </w:r>
-    </w:p>
-    <w:p>
-      <w:pPr>
-        <w:pStyle w:val="Heading3"/>
-      </w:pPr>
-      <w:r>
-        <w:lastRenderedPageBreak/>
-        <w:t>I</w:t>
-      </w:r>
-      <w:r>
-        <w:t>s our hash function producing collisions? Why?</w:t>
-      </w:r>
-    </w:p>
-    <w:p>
-      <w:r>
-        <w:t xml:space="preserve">Yes, the hash function is producing collisions. This is happening because </w:t>
-      </w:r>
-      <w:r>
-        <w:t xml:space="preserve">arithmetic on </w:t>
-      </w:r>
-      <w:r>
-        <w:t>the student number may not be unique</w:t>
-      </w:r>
-      <w:r>
-        <w:t>. Since we are using a folding technique, the arithmetic can be identical to a student number is that looks different, but because of the arithmetic the hash function performs on it</w:t>
-      </w:r>
-      <w:r>
-        <w:t>, it produces the same hash code.</w:t>
-      </w:r>
-    </w:p>
-    <w:p/>
-    <w:p>
-      <w:pPr>
-        <w:pStyle w:val="Heading3"/>
-      </w:pPr>
-      <w:r>
-        <w:t>What do synonyms look like? Give some examples of synonyms.</w:t>
-      </w:r>
-    </w:p>
-    <w:p/>
-    <w:p/>
     <w:p>
       <w:pPr>
         <w:pStyle w:val="Heading3"/>
@@ -283,6 +378,92 @@
 <file path=word/numbering.xml><?xml version="1.0" encoding="utf-8"?>
 <w:numbering xmlns:wpc="http://schemas.microsoft.com/office/word/2010/wordprocessingCanvas" xmlns:cx="http://schemas.microsoft.com/office/drawing/2014/chartex" xmlns:cx1="http://schemas.microsoft.com/office/drawing/2015/9/8/chartex" xmlns:cx2="http://schemas.microsoft.com/office/drawing/2015/10/21/chartex" xmlns:cx3="http://schemas.microsoft.com/office/drawing/2016/5/9/chartex" xmlns:cx4="http://schemas.microsoft.com/office/drawing/2016/5/10/chartex" xmlns:cx5="http://schemas.microsoft.com/office/drawing/2016/5/11/chartex" xmlns:cx6="http://schemas.microsoft.com/office/drawing/2016/5/12/chartex" xmlns:cx7="http://schemas.microsoft.com/office/drawing/2016/5/13/chartex" xmlns:cx8="http://schemas.microsoft.com/office/drawing/2016/5/14/chartex" xmlns:mc="http://schemas.openxmlformats.org/markup-compatibility/2006" xmlns:aink="http://schemas.microsoft.com/office/drawing/2016/ink" xmlns:am3d="http://schemas.microsoft.com/office/drawing/2017/model3d" xmlns:o="urn:schemas-microsoft-com:office:office" xmlns:r="http://schemas.openxmlformats.org/officeDocument/2006/relationships" xmlns:m="http://schemas.openxmlformats.org/officeDocument/2006/math" xmlns:v="urn:schemas-microsoft-com:vml" xmlns:wp14="http://schemas.microsoft.com/office/word/2010/wordprocessingDrawing" xmlns:wp="http://schemas.openxmlformats.org/drawingml/2006/wordprocessingDrawing" xmlns:w10="urn:schemas-microsoft-com:office:word" xmlns:w="http://schemas.openxmlformats.org/wordprocessingml/2006/main" xmlns:w14="http://schemas.microsoft.com/office/word/2010/wordml" xmlns:w15="http://schemas.microsoft.com/office/word/2012/wordml" xmlns:w16cid="http://schemas.microsoft.com/office/word/2016/wordml/cid" xmlns:w16se="http://schemas.microsoft.com/office/word/2015/wordml/symex" xmlns:wpg="http://schemas.microsoft.com/office/word/2010/wordprocessingGroup" xmlns:wpi="http://schemas.microsoft.com/office/word/2010/wordprocessingInk" xmlns:wne="http://schemas.microsoft.com/office/word/2006/wordml" xmlns:wps="http://schemas.microsoft.com/office/word/2010/wordprocessingShape" mc:Ignorable="w14 w15 w16se w16cid wp14">
   <w:abstractNum w:abstractNumId="0" w15:restartNumberingAfterBreak="0">
+    <w:nsid w:val="591D01BE"/>
+    <w:multiLevelType w:val="hybridMultilevel"/>
+    <w:tmpl w:val="219247BE"/>
+    <w:lvl w:ilvl="0" w:tplc="0409000F">
+      <w:start w:val="1"/>
+      <w:numFmt w:val="decimal"/>
+      <w:lvlText w:val="%1."/>
+      <w:lvlJc w:val="left"/>
+      <w:pPr>
+        <w:ind w:left="720" w:hanging="360"/>
+      </w:pPr>
+    </w:lvl>
+    <w:lvl w:ilvl="1" w:tplc="04090019" w:tentative="1">
+      <w:start w:val="1"/>
+      <w:numFmt w:val="lowerLetter"/>
+      <w:lvlText w:val="%2."/>
+      <w:lvlJc w:val="left"/>
+      <w:pPr>
+        <w:ind w:left="1440" w:hanging="360"/>
+      </w:pPr>
+    </w:lvl>
+    <w:lvl w:ilvl="2" w:tplc="0409001B" w:tentative="1">
+      <w:start w:val="1"/>
+      <w:numFmt w:val="lowerRoman"/>
+      <w:lvlText w:val="%3."/>
+      <w:lvlJc w:val="right"/>
+      <w:pPr>
+        <w:ind w:left="2160" w:hanging="180"/>
+      </w:pPr>
+    </w:lvl>
+    <w:lvl w:ilvl="3" w:tplc="0409000F" w:tentative="1">
+      <w:start w:val="1"/>
+      <w:numFmt w:val="decimal"/>
+      <w:lvlText w:val="%4."/>
+      <w:lvlJc w:val="left"/>
+      <w:pPr>
+        <w:ind w:left="2880" w:hanging="360"/>
+      </w:pPr>
+    </w:lvl>
+    <w:lvl w:ilvl="4" w:tplc="04090019" w:tentative="1">
+      <w:start w:val="1"/>
+      <w:numFmt w:val="lowerLetter"/>
+      <w:lvlText w:val="%5."/>
+      <w:lvlJc w:val="left"/>
+      <w:pPr>
+        <w:ind w:left="3600" w:hanging="360"/>
+      </w:pPr>
+    </w:lvl>
+    <w:lvl w:ilvl="5" w:tplc="0409001B" w:tentative="1">
+      <w:start w:val="1"/>
+      <w:numFmt w:val="lowerRoman"/>
+      <w:lvlText w:val="%6."/>
+      <w:lvlJc w:val="right"/>
+      <w:pPr>
+        <w:ind w:left="4320" w:hanging="180"/>
+      </w:pPr>
+    </w:lvl>
+    <w:lvl w:ilvl="6" w:tplc="0409000F" w:tentative="1">
+      <w:start w:val="1"/>
+      <w:numFmt w:val="decimal"/>
+      <w:lvlText w:val="%7."/>
+      <w:lvlJc w:val="left"/>
+      <w:pPr>
+        <w:ind w:left="5040" w:hanging="360"/>
+      </w:pPr>
+    </w:lvl>
+    <w:lvl w:ilvl="7" w:tplc="04090019" w:tentative="1">
+      <w:start w:val="1"/>
+      <w:numFmt w:val="lowerLetter"/>
+      <w:lvlText w:val="%8."/>
+      <w:lvlJc w:val="left"/>
+      <w:pPr>
+        <w:ind w:left="5760" w:hanging="360"/>
+      </w:pPr>
+    </w:lvl>
+    <w:lvl w:ilvl="8" w:tplc="0409001B" w:tentative="1">
+      <w:start w:val="1"/>
+      <w:numFmt w:val="lowerRoman"/>
+      <w:lvlText w:val="%9."/>
+      <w:lvlJc w:val="right"/>
+      <w:pPr>
+        <w:ind w:left="6480" w:hanging="180"/>
+      </w:pPr>
+    </w:lvl>
+  </w:abstractNum>
+  <w:abstractNum w:abstractNumId="1" w15:restartNumberingAfterBreak="0">
     <w:nsid w:val="5CD7708D"/>
     <w:multiLevelType w:val="hybridMultilevel"/>
     <w:tmpl w:val="9C60799A"/>
@@ -372,6 +553,9 @@
     </w:lvl>
   </w:abstractNum>
   <w:num w:numId="1">
+    <w:abstractNumId w:val="1"/>
+  </w:num>
+  <w:num w:numId="2">
     <w:abstractNumId w:val="0"/>
   </w:num>
 </w:numbering>

</xml_diff>

<commit_message>
Finished testing and finalized documents
</commit_message>
<xml_diff>
--- a/Assignments/Assignment5/HashFunctionAnalysis.docx
+++ b/Assignments/Assignment5/HashFunctionAnalysis.docx
@@ -63,6 +63,7 @@
         <w:t>What does the range of hash table array indices produced by our hash function look like?</w:t>
       </w:r>
     </w:p>
+    <w:p/>
     <w:p>
       <w:r>
         <w:rPr>
@@ -128,6 +129,21 @@
       </w:r>
     </w:p>
     <w:p>
+      <w:r>
+        <w:t xml:space="preserve">The hash function creates a decent spread of </w:t>
+      </w:r>
+      <w:r>
+        <w:t>indices across the hash table. Unfortunately, there are a lot of indices that are not used. However, the majority of the indices are only hashed once and twice</w:t>
+      </w:r>
+      <w:r>
+        <w:t>. The maximum number of collisions is 4</w:t>
+      </w:r>
+      <w:r>
+        <w:t>.</w:t>
+      </w:r>
+    </w:p>
+    <w:p/>
+    <w:p>
       <w:pPr>
         <w:pStyle w:val="Heading3"/>
       </w:pPr>
@@ -187,11 +203,7 @@
         <w:t>of the hash table array. There are 54 empty indices in the hash table array</w:t>
       </w:r>
       <w:r>
-        <w:t xml:space="preserve"> implying that </w:t>
-      </w:r>
-      <w:r>
-        <w:lastRenderedPageBreak/>
-        <w:t>there is no 1-to-1 mapping</w:t>
+        <w:t xml:space="preserve"> implying that there is no 1-to-1 mapping</w:t>
       </w:r>
       <w:r>
         <w:t xml:space="preserve">. The hash function produces a maximum of </w:t>
@@ -223,6 +235,13 @@
       <w:r>
         <w:t>and the majority of the keys are created only once</w:t>
       </w:r>
+      <w:r>
+        <w:t>.</w:t>
+      </w:r>
+    </w:p>
+    <w:p>
+      <w:bookmarkStart w:id="0" w:name="_GoBack"/>
+      <w:bookmarkEnd w:id="0"/>
     </w:p>
     <w:p>
       <w:pPr>
@@ -263,7 +282,13 @@
     </w:p>
     <w:p>
       <w:r>
-        <w:t xml:space="preserve">It is hard to tell what synonyms looks like as explained above in the section regarding prediction of </w:t>
+        <w:t xml:space="preserve">It is hard to tell what synonyms looks like as explained above in the section regarding </w:t>
+      </w:r>
+      <w:r>
+        <w:t xml:space="preserve">the </w:t>
+      </w:r>
+      <w:r>
+        <w:t xml:space="preserve">prediction of </w:t>
       </w:r>
       <w:r>
         <w:t xml:space="preserve">indices. This is due to </w:t>
@@ -331,10 +356,7 @@
         <w:t>74717279</w:t>
       </w:r>
     </w:p>
-    <w:p>
-      <w:bookmarkStart w:id="0" w:name="_GoBack"/>
-      <w:bookmarkEnd w:id="0"/>
-    </w:p>
+    <w:p/>
     <w:p>
       <w:pPr>
         <w:pStyle w:val="Heading3"/>

</xml_diff>